<commit_message>
Avance relacionado con los códigos de arquitecturas de RN
</commit_message>
<xml_diff>
--- a/Semana 7/Actividad TensorFlow Playgroubd.docx
+++ b/Semana 7/Actividad TensorFlow Playgroubd.docx
@@ -1,6 +1,6 @@
 
 <file path=word/document.xml><?xml version="1.0" encoding="utf-8"?>
-<w:document xmlns:mc="http://schemas.openxmlformats.org/markup-compatibility/2006" xmlns:o="urn:schemas-microsoft-com:office:office" xmlns:r="http://schemas.openxmlformats.org/officeDocument/2006/relationships" xmlns:m="http://schemas.openxmlformats.org/officeDocument/2006/math" xmlns:v="urn:schemas-microsoft-com:vml" xmlns:wp="http://schemas.openxmlformats.org/drawingml/2006/wordprocessingDrawing" xmlns:w10="urn:schemas-microsoft-com:office:word" xmlns:w="http://schemas.openxmlformats.org/wordprocessingml/2006/main" xmlns:wne="http://schemas.microsoft.com/office/word/2006/wordml" xmlns:sl="http://schemas.openxmlformats.org/schemaLibrary/2006/main" xmlns:a="http://schemas.openxmlformats.org/drawingml/2006/main" xmlns:pic="http://schemas.openxmlformats.org/drawingml/2006/picture" xmlns:c="http://schemas.openxmlformats.org/drawingml/2006/chart" xmlns:lc="http://schemas.openxmlformats.org/drawingml/2006/lockedCanvas" xmlns:dgm="http://schemas.openxmlformats.org/drawingml/2006/diagram" xmlns:wps="http://schemas.microsoft.com/office/word/2010/wordprocessingShape" xmlns:wpg="http://schemas.microsoft.com/office/word/2010/wordprocessingGroup" xmlns:w14="http://schemas.microsoft.com/office/word/2010/wordml" xmlns:w15="http://schemas.microsoft.com/office/word/2012/wordml">
+<w:document xmlns:mc="http://schemas.openxmlformats.org/markup-compatibility/2006" xmlns:o="urn:schemas-microsoft-com:office:office" xmlns:r="http://schemas.openxmlformats.org/officeDocument/2006/relationships" xmlns:m="http://schemas.openxmlformats.org/officeDocument/2006/math" xmlns:v="urn:schemas-microsoft-com:vml" xmlns:wp="http://schemas.openxmlformats.org/drawingml/2006/wordprocessingDrawing" xmlns:w10="urn:schemas-microsoft-com:office:word" xmlns:w="http://schemas.openxmlformats.org/wordprocessingml/2006/main" xmlns:wne="http://schemas.microsoft.com/office/word/2006/wordml" xmlns:sl="http://schemas.openxmlformats.org/schemaLibrary/2006/main" xmlns:a="http://schemas.openxmlformats.org/drawingml/2006/main" xmlns:pic="http://schemas.openxmlformats.org/drawingml/2006/picture" xmlns:c="http://schemas.openxmlformats.org/drawingml/2006/chart" xmlns:lc="http://schemas.openxmlformats.org/drawingml/2006/lockedCanvas" xmlns:dgm="http://schemas.openxmlformats.org/drawingml/2006/diagram" xmlns:wps="http://schemas.microsoft.com/office/word/2010/wordprocessingShape" xmlns:wpg="http://schemas.microsoft.com/office/word/2010/wordprocessingGroup" xmlns:w14="http://schemas.microsoft.com/office/word/2010/wordml" xmlns:w15="http://schemas.microsoft.com/office/word/2012/wordml" xmlns:w16="http://schemas.microsoft.com/office/word/2018/wordml" xmlns:w16cex="http://schemas.microsoft.com/office/word/2018/wordml/cex" xmlns:w16cid="http://schemas.microsoft.com/office/word/2016/wordml/cid" xmlns:cr="http://schemas.microsoft.com/office/comments/2020/reactions">
   <w:body>
     <w:p>
       <w:pPr>
@@ -31,12 +31,12 @@
           <wp:inline distB="114300" distT="114300" distL="114300" distR="114300">
             <wp:extent cx="5731200" cy="3009900"/>
             <wp:effectExtent b="0" l="0" r="0" t="0"/>
-            <wp:docPr id="2" name="image3.png"/>
+            <wp:docPr id="2" name="image4.png"/>
             <a:graphic>
               <a:graphicData uri="http://schemas.openxmlformats.org/drawingml/2006/picture">
                 <pic:pic>
                   <pic:nvPicPr>
-                    <pic:cNvPr id="0" name="image3.png"/>
+                    <pic:cNvPr id="0" name="image4.png"/>
                     <pic:cNvPicPr preferRelativeResize="0"/>
                   </pic:nvPicPr>
                   <pic:blipFill>
@@ -117,12 +117,12 @@
           <wp:inline distB="114300" distT="114300" distL="114300" distR="114300">
             <wp:extent cx="5731200" cy="3213100"/>
             <wp:effectExtent b="0" l="0" r="0" t="0"/>
-            <wp:docPr id="5" name="image4.png"/>
+            <wp:docPr id="5" name="image3.png"/>
             <a:graphic>
               <a:graphicData uri="http://schemas.openxmlformats.org/drawingml/2006/picture">
                 <pic:pic>
                   <pic:nvPicPr>
-                    <pic:cNvPr id="0" name="image4.png"/>
+                    <pic:cNvPr id="0" name="image3.png"/>
                     <pic:cNvPicPr preferRelativeResize="0"/>
                   </pic:nvPicPr>
                   <pic:blipFill>
@@ -205,12 +205,12 @@
           <wp:inline distB="114300" distT="114300" distL="114300" distR="114300">
             <wp:extent cx="5731200" cy="3327400"/>
             <wp:effectExtent b="0" l="0" r="0" t="0"/>
-            <wp:docPr id="6" name="image5.png"/>
+            <wp:docPr id="6" name="image1.png"/>
             <a:graphic>
               <a:graphicData uri="http://schemas.openxmlformats.org/drawingml/2006/picture">
                 <pic:pic>
                   <pic:nvPicPr>
-                    <pic:cNvPr id="0" name="image5.png"/>
+                    <pic:cNvPr id="0" name="image1.png"/>
                     <pic:cNvPicPr preferRelativeResize="0"/>
                   </pic:nvPicPr>
                   <pic:blipFill>
@@ -290,12 +290,12 @@
           <wp:inline distB="114300" distT="114300" distL="114300" distR="114300">
             <wp:extent cx="5731200" cy="3251200"/>
             <wp:effectExtent b="0" l="0" r="0" t="0"/>
-            <wp:docPr id="1" name="image1.png"/>
+            <wp:docPr id="1" name="image5.png"/>
             <a:graphic>
               <a:graphicData uri="http://schemas.openxmlformats.org/drawingml/2006/picture">
                 <pic:pic>
                   <pic:nvPicPr>
-                    <pic:cNvPr id="0" name="image1.png"/>
+                    <pic:cNvPr id="0" name="image5.png"/>
                     <pic:cNvPicPr preferRelativeResize="0"/>
                   </pic:nvPicPr>
                   <pic:blipFill>
@@ -522,7 +522,7 @@
 </file>
 
 <file path=word/numbering.xml><?xml version="1.0" encoding="utf-8"?>
-<w:numbering xmlns:mc="http://schemas.openxmlformats.org/markup-compatibility/2006" xmlns:o="urn:schemas-microsoft-com:office:office" xmlns:r="http://schemas.openxmlformats.org/officeDocument/2006/relationships" xmlns:m="http://schemas.openxmlformats.org/officeDocument/2006/math" xmlns:v="urn:schemas-microsoft-com:vml" xmlns:wp="http://schemas.openxmlformats.org/drawingml/2006/wordprocessingDrawing" xmlns:w10="urn:schemas-microsoft-com:office:word" xmlns:w="http://schemas.openxmlformats.org/wordprocessingml/2006/main" xmlns:wne="http://schemas.microsoft.com/office/word/2006/wordml" xmlns:sl="http://schemas.openxmlformats.org/schemaLibrary/2006/main" xmlns:a="http://schemas.openxmlformats.org/drawingml/2006/main" xmlns:pic="http://schemas.openxmlformats.org/drawingml/2006/picture" xmlns:c="http://schemas.openxmlformats.org/drawingml/2006/chart" xmlns:lc="http://schemas.openxmlformats.org/drawingml/2006/lockedCanvas" xmlns:dgm="http://schemas.openxmlformats.org/drawingml/2006/diagram" xmlns:wps="http://schemas.microsoft.com/office/word/2010/wordprocessingShape" xmlns:wpg="http://schemas.microsoft.com/office/word/2010/wordprocessingGroup" xmlns:w14="http://schemas.microsoft.com/office/word/2010/wordml" xmlns:w15="http://schemas.microsoft.com/office/word/2012/wordml">
+<w:numbering xmlns:mc="http://schemas.openxmlformats.org/markup-compatibility/2006" xmlns:o="urn:schemas-microsoft-com:office:office" xmlns:r="http://schemas.openxmlformats.org/officeDocument/2006/relationships" xmlns:m="http://schemas.openxmlformats.org/officeDocument/2006/math" xmlns:v="urn:schemas-microsoft-com:vml" xmlns:wp="http://schemas.openxmlformats.org/drawingml/2006/wordprocessingDrawing" xmlns:w10="urn:schemas-microsoft-com:office:word" xmlns:w="http://schemas.openxmlformats.org/wordprocessingml/2006/main" xmlns:wne="http://schemas.microsoft.com/office/word/2006/wordml" xmlns:sl="http://schemas.openxmlformats.org/schemaLibrary/2006/main" xmlns:a="http://schemas.openxmlformats.org/drawingml/2006/main" xmlns:pic="http://schemas.openxmlformats.org/drawingml/2006/picture" xmlns:c="http://schemas.openxmlformats.org/drawingml/2006/chart" xmlns:lc="http://schemas.openxmlformats.org/drawingml/2006/lockedCanvas" xmlns:dgm="http://schemas.openxmlformats.org/drawingml/2006/diagram" xmlns:wps="http://schemas.microsoft.com/office/word/2010/wordprocessingShape" xmlns:wpg="http://schemas.microsoft.com/office/word/2010/wordprocessingGroup" xmlns:w14="http://schemas.microsoft.com/office/word/2010/wordml" xmlns:w15="http://schemas.microsoft.com/office/word/2012/wordml" xmlns:w16="http://schemas.microsoft.com/office/word/2018/wordml" xmlns:w16cex="http://schemas.microsoft.com/office/word/2018/wordml/cex" xmlns:w16cid="http://schemas.microsoft.com/office/word/2016/wordml/cid" xmlns:cr="http://schemas.microsoft.com/office/comments/2020/reactions">
   <w:abstractNum w:abstractNumId="1">
     <w:lvl w:ilvl="0">
       <w:start w:val="1"/>
@@ -640,7 +640,7 @@
 </file>
 
 <file path=word/styles.xml><?xml version="1.0" encoding="utf-8"?>
-<w:styles xmlns:mc="http://schemas.openxmlformats.org/markup-compatibility/2006" xmlns:o="urn:schemas-microsoft-com:office:office" xmlns:r="http://schemas.openxmlformats.org/officeDocument/2006/relationships" xmlns:m="http://schemas.openxmlformats.org/officeDocument/2006/math" xmlns:v="urn:schemas-microsoft-com:vml" xmlns:wp="http://schemas.openxmlformats.org/drawingml/2006/wordprocessingDrawing" xmlns:w10="urn:schemas-microsoft-com:office:word" xmlns:w="http://schemas.openxmlformats.org/wordprocessingml/2006/main" xmlns:wne="http://schemas.microsoft.com/office/word/2006/wordml" xmlns:sl="http://schemas.openxmlformats.org/schemaLibrary/2006/main" xmlns:a="http://schemas.openxmlformats.org/drawingml/2006/main" xmlns:pic="http://schemas.openxmlformats.org/drawingml/2006/picture" xmlns:c="http://schemas.openxmlformats.org/drawingml/2006/chart" xmlns:lc="http://schemas.openxmlformats.org/drawingml/2006/lockedCanvas" xmlns:dgm="http://schemas.openxmlformats.org/drawingml/2006/diagram" xmlns:wps="http://schemas.microsoft.com/office/word/2010/wordprocessingShape" xmlns:wpg="http://schemas.microsoft.com/office/word/2010/wordprocessingGroup" xmlns:w14="http://schemas.microsoft.com/office/word/2010/wordml" xmlns:w15="http://schemas.microsoft.com/office/word/2012/wordml">
+<w:styles xmlns:mc="http://schemas.openxmlformats.org/markup-compatibility/2006" xmlns:o="urn:schemas-microsoft-com:office:office" xmlns:r="http://schemas.openxmlformats.org/officeDocument/2006/relationships" xmlns:m="http://schemas.openxmlformats.org/officeDocument/2006/math" xmlns:v="urn:schemas-microsoft-com:vml" xmlns:wp="http://schemas.openxmlformats.org/drawingml/2006/wordprocessingDrawing" xmlns:w10="urn:schemas-microsoft-com:office:word" xmlns:w="http://schemas.openxmlformats.org/wordprocessingml/2006/main" xmlns:wne="http://schemas.microsoft.com/office/word/2006/wordml" xmlns:sl="http://schemas.openxmlformats.org/schemaLibrary/2006/main" xmlns:a="http://schemas.openxmlformats.org/drawingml/2006/main" xmlns:pic="http://schemas.openxmlformats.org/drawingml/2006/picture" xmlns:c="http://schemas.openxmlformats.org/drawingml/2006/chart" xmlns:lc="http://schemas.openxmlformats.org/drawingml/2006/lockedCanvas" xmlns:dgm="http://schemas.openxmlformats.org/drawingml/2006/diagram" xmlns:wps="http://schemas.microsoft.com/office/word/2010/wordprocessingShape" xmlns:wpg="http://schemas.microsoft.com/office/word/2010/wordprocessingGroup" xmlns:w14="http://schemas.microsoft.com/office/word/2010/wordml" xmlns:w15="http://schemas.microsoft.com/office/word/2012/wordml" xmlns:w16="http://schemas.microsoft.com/office/word/2018/wordml" xmlns:w16cex="http://schemas.microsoft.com/office/word/2018/wordml/cex" xmlns:w16cid="http://schemas.microsoft.com/office/word/2016/wordml/cid" xmlns:cr="http://schemas.microsoft.com/office/comments/2020/reactions">
   <w:docDefaults>
     <w:rPrDefault>
       <w:rPr>

</xml_diff>

<commit_message>
Se agregan los ejercicios de la introduccion a CNN y se inicia con los de CNN
</commit_message>
<xml_diff>
--- a/Semana 7/Actividad TensorFlow Playgroubd.docx
+++ b/Semana 7/Actividad TensorFlow Playgroubd.docx
@@ -31,12 +31,12 @@
           <wp:inline distB="114300" distT="114300" distL="114300" distR="114300">
             <wp:extent cx="5731200" cy="3009900"/>
             <wp:effectExtent b="0" l="0" r="0" t="0"/>
-            <wp:docPr id="2" name="image4.png"/>
+            <wp:docPr id="2" name="image2.png"/>
             <a:graphic>
               <a:graphicData uri="http://schemas.openxmlformats.org/drawingml/2006/picture">
                 <pic:pic>
                   <pic:nvPicPr>
-                    <pic:cNvPr id="0" name="image4.png"/>
+                    <pic:cNvPr id="0" name="image2.png"/>
                     <pic:cNvPicPr preferRelativeResize="0"/>
                   </pic:nvPicPr>
                   <pic:blipFill>
@@ -117,12 +117,12 @@
           <wp:inline distB="114300" distT="114300" distL="114300" distR="114300">
             <wp:extent cx="5731200" cy="3213100"/>
             <wp:effectExtent b="0" l="0" r="0" t="0"/>
-            <wp:docPr id="5" name="image3.png"/>
+            <wp:docPr id="5" name="image5.png"/>
             <a:graphic>
               <a:graphicData uri="http://schemas.openxmlformats.org/drawingml/2006/picture">
                 <pic:pic>
                   <pic:nvPicPr>
-                    <pic:cNvPr id="0" name="image3.png"/>
+                    <pic:cNvPr id="0" name="image5.png"/>
                     <pic:cNvPicPr preferRelativeResize="0"/>
                   </pic:nvPicPr>
                   <pic:blipFill>
@@ -205,12 +205,12 @@
           <wp:inline distB="114300" distT="114300" distL="114300" distR="114300">
             <wp:extent cx="5731200" cy="3327400"/>
             <wp:effectExtent b="0" l="0" r="0" t="0"/>
-            <wp:docPr id="6" name="image1.png"/>
+            <wp:docPr id="6" name="image6.png"/>
             <a:graphic>
               <a:graphicData uri="http://schemas.openxmlformats.org/drawingml/2006/picture">
                 <pic:pic>
                   <pic:nvPicPr>
-                    <pic:cNvPr id="0" name="image1.png"/>
+                    <pic:cNvPr id="0" name="image6.png"/>
                     <pic:cNvPicPr preferRelativeResize="0"/>
                   </pic:nvPicPr>
                   <pic:blipFill>
@@ -290,12 +290,12 @@
           <wp:inline distB="114300" distT="114300" distL="114300" distR="114300">
             <wp:extent cx="5731200" cy="3251200"/>
             <wp:effectExtent b="0" l="0" r="0" t="0"/>
-            <wp:docPr id="1" name="image5.png"/>
+            <wp:docPr id="1" name="image3.png"/>
             <a:graphic>
               <a:graphicData uri="http://schemas.openxmlformats.org/drawingml/2006/picture">
                 <pic:pic>
                   <pic:nvPicPr>
-                    <pic:cNvPr id="0" name="image5.png"/>
+                    <pic:cNvPr id="0" name="image3.png"/>
                     <pic:cNvPicPr preferRelativeResize="0"/>
                   </pic:nvPicPr>
                   <pic:blipFill>
@@ -377,12 +377,12 @@
           <wp:inline distB="114300" distT="114300" distL="114300" distR="114300">
             <wp:extent cx="5731200" cy="3441700"/>
             <wp:effectExtent b="0" l="0" r="0" t="0"/>
-            <wp:docPr id="4" name="image2.png"/>
+            <wp:docPr id="4" name="image1.png"/>
             <a:graphic>
               <a:graphicData uri="http://schemas.openxmlformats.org/drawingml/2006/picture">
                 <pic:pic>
                   <pic:nvPicPr>
-                    <pic:cNvPr id="0" name="image2.png"/>
+                    <pic:cNvPr id="0" name="image1.png"/>
                     <pic:cNvPicPr preferRelativeResize="0"/>
                   </pic:nvPicPr>
                   <pic:blipFill>
@@ -465,12 +465,12 @@
           <wp:inline distB="114300" distT="114300" distL="114300" distR="114300">
             <wp:extent cx="5731200" cy="3162300"/>
             <wp:effectExtent b="0" l="0" r="0" t="0"/>
-            <wp:docPr id="3" name="image6.png"/>
+            <wp:docPr id="3" name="image4.png"/>
             <a:graphic>
               <a:graphicData uri="http://schemas.openxmlformats.org/drawingml/2006/picture">
                 <pic:pic>
                   <pic:nvPicPr>
-                    <pic:cNvPr id="0" name="image6.png"/>
+                    <pic:cNvPr id="0" name="image4.png"/>
                     <pic:cNvPicPr preferRelativeResize="0"/>
                   </pic:nvPicPr>
                   <pic:blipFill>

</xml_diff>

<commit_message>
Se agregan lo relacionado con NLP
</commit_message>
<xml_diff>
--- a/Semana 7/Actividad TensorFlow Playgroubd.docx
+++ b/Semana 7/Actividad TensorFlow Playgroubd.docx
@@ -31,12 +31,12 @@
           <wp:inline distB="114300" distT="114300" distL="114300" distR="114300">
             <wp:extent cx="5731200" cy="3009900"/>
             <wp:effectExtent b="0" l="0" r="0" t="0"/>
-            <wp:docPr id="2" name="image2.png"/>
+            <wp:docPr id="2" name="image6.png"/>
             <a:graphic>
               <a:graphicData uri="http://schemas.openxmlformats.org/drawingml/2006/picture">
                 <pic:pic>
                   <pic:nvPicPr>
-                    <pic:cNvPr id="0" name="image2.png"/>
+                    <pic:cNvPr id="0" name="image6.png"/>
                     <pic:cNvPicPr preferRelativeResize="0"/>
                   </pic:nvPicPr>
                   <pic:blipFill>
@@ -117,12 +117,12 @@
           <wp:inline distB="114300" distT="114300" distL="114300" distR="114300">
             <wp:extent cx="5731200" cy="3213100"/>
             <wp:effectExtent b="0" l="0" r="0" t="0"/>
-            <wp:docPr id="5" name="image5.png"/>
+            <wp:docPr id="5" name="image4.png"/>
             <a:graphic>
               <a:graphicData uri="http://schemas.openxmlformats.org/drawingml/2006/picture">
                 <pic:pic>
                   <pic:nvPicPr>
-                    <pic:cNvPr id="0" name="image5.png"/>
+                    <pic:cNvPr id="0" name="image4.png"/>
                     <pic:cNvPicPr preferRelativeResize="0"/>
                   </pic:nvPicPr>
                   <pic:blipFill>
@@ -205,12 +205,12 @@
           <wp:inline distB="114300" distT="114300" distL="114300" distR="114300">
             <wp:extent cx="5731200" cy="3327400"/>
             <wp:effectExtent b="0" l="0" r="0" t="0"/>
-            <wp:docPr id="6" name="image6.png"/>
+            <wp:docPr id="6" name="image3.png"/>
             <a:graphic>
               <a:graphicData uri="http://schemas.openxmlformats.org/drawingml/2006/picture">
                 <pic:pic>
                   <pic:nvPicPr>
-                    <pic:cNvPr id="0" name="image6.png"/>
+                    <pic:cNvPr id="0" name="image3.png"/>
                     <pic:cNvPicPr preferRelativeResize="0"/>
                   </pic:nvPicPr>
                   <pic:blipFill>
@@ -290,12 +290,12 @@
           <wp:inline distB="114300" distT="114300" distL="114300" distR="114300">
             <wp:extent cx="5731200" cy="3251200"/>
             <wp:effectExtent b="0" l="0" r="0" t="0"/>
-            <wp:docPr id="1" name="image3.png"/>
+            <wp:docPr id="1" name="image5.png"/>
             <a:graphic>
               <a:graphicData uri="http://schemas.openxmlformats.org/drawingml/2006/picture">
                 <pic:pic>
                   <pic:nvPicPr>
-                    <pic:cNvPr id="0" name="image3.png"/>
+                    <pic:cNvPr id="0" name="image5.png"/>
                     <pic:cNvPicPr preferRelativeResize="0"/>
                   </pic:nvPicPr>
                   <pic:blipFill>
@@ -465,12 +465,12 @@
           <wp:inline distB="114300" distT="114300" distL="114300" distR="114300">
             <wp:extent cx="5731200" cy="3162300"/>
             <wp:effectExtent b="0" l="0" r="0" t="0"/>
-            <wp:docPr id="3" name="image4.png"/>
+            <wp:docPr id="3" name="image2.png"/>
             <a:graphic>
               <a:graphicData uri="http://schemas.openxmlformats.org/drawingml/2006/picture">
                 <pic:pic>
                   <pic:nvPicPr>
-                    <pic:cNvPr id="0" name="image4.png"/>
+                    <pic:cNvPr id="0" name="image2.png"/>
                     <pic:cNvPicPr preferRelativeResize="0"/>
                   </pic:nvPicPr>
                   <pic:blipFill>

</xml_diff>

<commit_message>
Se agrega el proyecto y semana 12
</commit_message>
<xml_diff>
--- a/Semana 7/Actividad TensorFlow Playgroubd.docx
+++ b/Semana 7/Actividad TensorFlow Playgroubd.docx
@@ -1,6 +1,6 @@
 
 <file path=word/document.xml><?xml version="1.0" encoding="utf-8"?>
-<w:document xmlns:mc="http://schemas.openxmlformats.org/markup-compatibility/2006" xmlns:o="urn:schemas-microsoft-com:office:office" xmlns:r="http://schemas.openxmlformats.org/officeDocument/2006/relationships" xmlns:m="http://schemas.openxmlformats.org/officeDocument/2006/math" xmlns:v="urn:schemas-microsoft-com:vml" xmlns:wp="http://schemas.openxmlformats.org/drawingml/2006/wordprocessingDrawing" xmlns:w10="urn:schemas-microsoft-com:office:word" xmlns:w="http://schemas.openxmlformats.org/wordprocessingml/2006/main" xmlns:wne="http://schemas.microsoft.com/office/word/2006/wordml" xmlns:sl="http://schemas.openxmlformats.org/schemaLibrary/2006/main" xmlns:a="http://schemas.openxmlformats.org/drawingml/2006/main" xmlns:pic="http://schemas.openxmlformats.org/drawingml/2006/picture" xmlns:c="http://schemas.openxmlformats.org/drawingml/2006/chart" xmlns:lc="http://schemas.openxmlformats.org/drawingml/2006/lockedCanvas" xmlns:dgm="http://schemas.openxmlformats.org/drawingml/2006/diagram" xmlns:wps="http://schemas.microsoft.com/office/word/2010/wordprocessingShape" xmlns:wpg="http://schemas.microsoft.com/office/word/2010/wordprocessingGroup" xmlns:w14="http://schemas.microsoft.com/office/word/2010/wordml" xmlns:w15="http://schemas.microsoft.com/office/word/2012/wordml" xmlns:w16="http://schemas.microsoft.com/office/word/2018/wordml" xmlns:w16cex="http://schemas.microsoft.com/office/word/2018/wordml/cex" xmlns:w16cid="http://schemas.microsoft.com/office/word/2016/wordml/cid" xmlns:cr="http://schemas.microsoft.com/office/comments/2020/reactions">
+<w:document xmlns:mc="http://schemas.openxmlformats.org/markup-compatibility/2006" xmlns:o="urn:schemas-microsoft-com:office:office" xmlns:r="http://schemas.openxmlformats.org/officeDocument/2006/relationships" xmlns:m="http://schemas.openxmlformats.org/officeDocument/2006/math" xmlns:v="urn:schemas-microsoft-com:vml" xmlns:wp="http://schemas.openxmlformats.org/drawingml/2006/wordprocessingDrawing" xmlns:w10="urn:schemas-microsoft-com:office:word" xmlns:w="http://schemas.openxmlformats.org/wordprocessingml/2006/main" xmlns:wne="http://schemas.microsoft.com/office/word/2006/wordml" xmlns:sl="http://schemas.openxmlformats.org/schemaLibrary/2006/main" xmlns:a="http://schemas.openxmlformats.org/drawingml/2006/main" xmlns:pic="http://schemas.openxmlformats.org/drawingml/2006/picture" xmlns:c="http://schemas.openxmlformats.org/drawingml/2006/chart" xmlns:lc="http://schemas.openxmlformats.org/drawingml/2006/lockedCanvas" xmlns:dgm="http://schemas.openxmlformats.org/drawingml/2006/diagram" xmlns:wps="http://schemas.microsoft.com/office/word/2010/wordprocessingShape" xmlns:wpg="http://schemas.microsoft.com/office/word/2010/wordprocessingGroup" xmlns:w14="http://schemas.microsoft.com/office/word/2010/wordml" xmlns:w15="http://schemas.microsoft.com/office/word/2012/wordml" xmlns:w16="http://schemas.microsoft.com/office/word/2018/wordml" xmlns:w16cex="http://schemas.microsoft.com/office/word/2018/wordml/cex" xmlns:w16cid="http://schemas.microsoft.com/office/word/2016/wordml/cid" xmlns="http://schemas.microsoft.com/office/tasks/2019/documenttasks" xmlns:cr="http://schemas.microsoft.com/office/comments/2020/reactions">
   <w:body>
     <w:p>
       <w:pPr>
@@ -31,12 +31,12 @@
           <wp:inline distB="114300" distT="114300" distL="114300" distR="114300">
             <wp:extent cx="5731200" cy="3009900"/>
             <wp:effectExtent b="0" l="0" r="0" t="0"/>
-            <wp:docPr id="2" name="image6.png"/>
+            <wp:docPr id="2" name="image4.png"/>
             <a:graphic>
               <a:graphicData uri="http://schemas.openxmlformats.org/drawingml/2006/picture">
                 <pic:pic>
                   <pic:nvPicPr>
-                    <pic:cNvPr id="0" name="image6.png"/>
+                    <pic:cNvPr id="0" name="image4.png"/>
                     <pic:cNvPicPr preferRelativeResize="0"/>
                   </pic:nvPicPr>
                   <pic:blipFill>
@@ -117,12 +117,12 @@
           <wp:inline distB="114300" distT="114300" distL="114300" distR="114300">
             <wp:extent cx="5731200" cy="3213100"/>
             <wp:effectExtent b="0" l="0" r="0" t="0"/>
-            <wp:docPr id="5" name="image4.png"/>
+            <wp:docPr id="5" name="image5.png"/>
             <a:graphic>
               <a:graphicData uri="http://schemas.openxmlformats.org/drawingml/2006/picture">
                 <pic:pic>
                   <pic:nvPicPr>
-                    <pic:cNvPr id="0" name="image4.png"/>
+                    <pic:cNvPr id="0" name="image5.png"/>
                     <pic:cNvPicPr preferRelativeResize="0"/>
                   </pic:nvPicPr>
                   <pic:blipFill>
@@ -205,12 +205,12 @@
           <wp:inline distB="114300" distT="114300" distL="114300" distR="114300">
             <wp:extent cx="5731200" cy="3327400"/>
             <wp:effectExtent b="0" l="0" r="0" t="0"/>
-            <wp:docPr id="6" name="image3.png"/>
+            <wp:docPr id="6" name="image1.png"/>
             <a:graphic>
               <a:graphicData uri="http://schemas.openxmlformats.org/drawingml/2006/picture">
                 <pic:pic>
                   <pic:nvPicPr>
-                    <pic:cNvPr id="0" name="image3.png"/>
+                    <pic:cNvPr id="0" name="image1.png"/>
                     <pic:cNvPicPr preferRelativeResize="0"/>
                   </pic:nvPicPr>
                   <pic:blipFill>
@@ -290,12 +290,12 @@
           <wp:inline distB="114300" distT="114300" distL="114300" distR="114300">
             <wp:extent cx="5731200" cy="3251200"/>
             <wp:effectExtent b="0" l="0" r="0" t="0"/>
-            <wp:docPr id="1" name="image5.png"/>
+            <wp:docPr id="1" name="image2.png"/>
             <a:graphic>
               <a:graphicData uri="http://schemas.openxmlformats.org/drawingml/2006/picture">
                 <pic:pic>
                   <pic:nvPicPr>
-                    <pic:cNvPr id="0" name="image5.png"/>
+                    <pic:cNvPr id="0" name="image2.png"/>
                     <pic:cNvPicPr preferRelativeResize="0"/>
                   </pic:nvPicPr>
                   <pic:blipFill>
@@ -377,12 +377,12 @@
           <wp:inline distB="114300" distT="114300" distL="114300" distR="114300">
             <wp:extent cx="5731200" cy="3441700"/>
             <wp:effectExtent b="0" l="0" r="0" t="0"/>
-            <wp:docPr id="4" name="image1.png"/>
+            <wp:docPr id="4" name="image3.png"/>
             <a:graphic>
               <a:graphicData uri="http://schemas.openxmlformats.org/drawingml/2006/picture">
                 <pic:pic>
                   <pic:nvPicPr>
-                    <pic:cNvPr id="0" name="image1.png"/>
+                    <pic:cNvPr id="0" name="image3.png"/>
                     <pic:cNvPicPr preferRelativeResize="0"/>
                   </pic:nvPicPr>
                   <pic:blipFill>
@@ -465,12 +465,12 @@
           <wp:inline distB="114300" distT="114300" distL="114300" distR="114300">
             <wp:extent cx="5731200" cy="3162300"/>
             <wp:effectExtent b="0" l="0" r="0" t="0"/>
-            <wp:docPr id="3" name="image2.png"/>
+            <wp:docPr id="3" name="image6.png"/>
             <a:graphic>
               <a:graphicData uri="http://schemas.openxmlformats.org/drawingml/2006/picture">
                 <pic:pic>
                   <pic:nvPicPr>
-                    <pic:cNvPr id="0" name="image2.png"/>
+                    <pic:cNvPr id="0" name="image6.png"/>
                     <pic:cNvPicPr preferRelativeResize="0"/>
                   </pic:nvPicPr>
                   <pic:blipFill>
@@ -522,7 +522,7 @@
 </file>
 
 <file path=word/numbering.xml><?xml version="1.0" encoding="utf-8"?>
-<w:numbering xmlns:mc="http://schemas.openxmlformats.org/markup-compatibility/2006" xmlns:o="urn:schemas-microsoft-com:office:office" xmlns:r="http://schemas.openxmlformats.org/officeDocument/2006/relationships" xmlns:m="http://schemas.openxmlformats.org/officeDocument/2006/math" xmlns:v="urn:schemas-microsoft-com:vml" xmlns:wp="http://schemas.openxmlformats.org/drawingml/2006/wordprocessingDrawing" xmlns:w10="urn:schemas-microsoft-com:office:word" xmlns:w="http://schemas.openxmlformats.org/wordprocessingml/2006/main" xmlns:wne="http://schemas.microsoft.com/office/word/2006/wordml" xmlns:sl="http://schemas.openxmlformats.org/schemaLibrary/2006/main" xmlns:a="http://schemas.openxmlformats.org/drawingml/2006/main" xmlns:pic="http://schemas.openxmlformats.org/drawingml/2006/picture" xmlns:c="http://schemas.openxmlformats.org/drawingml/2006/chart" xmlns:lc="http://schemas.openxmlformats.org/drawingml/2006/lockedCanvas" xmlns:dgm="http://schemas.openxmlformats.org/drawingml/2006/diagram" xmlns:wps="http://schemas.microsoft.com/office/word/2010/wordprocessingShape" xmlns:wpg="http://schemas.microsoft.com/office/word/2010/wordprocessingGroup" xmlns:w14="http://schemas.microsoft.com/office/word/2010/wordml" xmlns:w15="http://schemas.microsoft.com/office/word/2012/wordml" xmlns:w16="http://schemas.microsoft.com/office/word/2018/wordml" xmlns:w16cex="http://schemas.microsoft.com/office/word/2018/wordml/cex" xmlns:w16cid="http://schemas.microsoft.com/office/word/2016/wordml/cid" xmlns:cr="http://schemas.microsoft.com/office/comments/2020/reactions">
+<w:numbering xmlns:mc="http://schemas.openxmlformats.org/markup-compatibility/2006" xmlns:o="urn:schemas-microsoft-com:office:office" xmlns:r="http://schemas.openxmlformats.org/officeDocument/2006/relationships" xmlns:m="http://schemas.openxmlformats.org/officeDocument/2006/math" xmlns:v="urn:schemas-microsoft-com:vml" xmlns:wp="http://schemas.openxmlformats.org/drawingml/2006/wordprocessingDrawing" xmlns:w10="urn:schemas-microsoft-com:office:word" xmlns:w="http://schemas.openxmlformats.org/wordprocessingml/2006/main" xmlns:wne="http://schemas.microsoft.com/office/word/2006/wordml" xmlns:sl="http://schemas.openxmlformats.org/schemaLibrary/2006/main" xmlns:a="http://schemas.openxmlformats.org/drawingml/2006/main" xmlns:pic="http://schemas.openxmlformats.org/drawingml/2006/picture" xmlns:c="http://schemas.openxmlformats.org/drawingml/2006/chart" xmlns:lc="http://schemas.openxmlformats.org/drawingml/2006/lockedCanvas" xmlns:dgm="http://schemas.openxmlformats.org/drawingml/2006/diagram" xmlns:wps="http://schemas.microsoft.com/office/word/2010/wordprocessingShape" xmlns:wpg="http://schemas.microsoft.com/office/word/2010/wordprocessingGroup" xmlns:w14="http://schemas.microsoft.com/office/word/2010/wordml" xmlns:w15="http://schemas.microsoft.com/office/word/2012/wordml" xmlns:w16="http://schemas.microsoft.com/office/word/2018/wordml" xmlns:w16cex="http://schemas.microsoft.com/office/word/2018/wordml/cex" xmlns:w16cid="http://schemas.microsoft.com/office/word/2016/wordml/cid" xmlns="http://schemas.microsoft.com/office/tasks/2019/documenttasks" xmlns:cr="http://schemas.microsoft.com/office/comments/2020/reactions">
   <w:abstractNum w:abstractNumId="1">
     <w:lvl w:ilvl="0">
       <w:start w:val="1"/>
@@ -640,7 +640,7 @@
 </file>
 
 <file path=word/styles.xml><?xml version="1.0" encoding="utf-8"?>
-<w:styles xmlns:mc="http://schemas.openxmlformats.org/markup-compatibility/2006" xmlns:o="urn:schemas-microsoft-com:office:office" xmlns:r="http://schemas.openxmlformats.org/officeDocument/2006/relationships" xmlns:m="http://schemas.openxmlformats.org/officeDocument/2006/math" xmlns:v="urn:schemas-microsoft-com:vml" xmlns:wp="http://schemas.openxmlformats.org/drawingml/2006/wordprocessingDrawing" xmlns:w10="urn:schemas-microsoft-com:office:word" xmlns:w="http://schemas.openxmlformats.org/wordprocessingml/2006/main" xmlns:wne="http://schemas.microsoft.com/office/word/2006/wordml" xmlns:sl="http://schemas.openxmlformats.org/schemaLibrary/2006/main" xmlns:a="http://schemas.openxmlformats.org/drawingml/2006/main" xmlns:pic="http://schemas.openxmlformats.org/drawingml/2006/picture" xmlns:c="http://schemas.openxmlformats.org/drawingml/2006/chart" xmlns:lc="http://schemas.openxmlformats.org/drawingml/2006/lockedCanvas" xmlns:dgm="http://schemas.openxmlformats.org/drawingml/2006/diagram" xmlns:wps="http://schemas.microsoft.com/office/word/2010/wordprocessingShape" xmlns:wpg="http://schemas.microsoft.com/office/word/2010/wordprocessingGroup" xmlns:w14="http://schemas.microsoft.com/office/word/2010/wordml" xmlns:w15="http://schemas.microsoft.com/office/word/2012/wordml" xmlns:w16="http://schemas.microsoft.com/office/word/2018/wordml" xmlns:w16cex="http://schemas.microsoft.com/office/word/2018/wordml/cex" xmlns:w16cid="http://schemas.microsoft.com/office/word/2016/wordml/cid" xmlns:cr="http://schemas.microsoft.com/office/comments/2020/reactions">
+<w:styles xmlns:mc="http://schemas.openxmlformats.org/markup-compatibility/2006" xmlns:o="urn:schemas-microsoft-com:office:office" xmlns:r="http://schemas.openxmlformats.org/officeDocument/2006/relationships" xmlns:m="http://schemas.openxmlformats.org/officeDocument/2006/math" xmlns:v="urn:schemas-microsoft-com:vml" xmlns:wp="http://schemas.openxmlformats.org/drawingml/2006/wordprocessingDrawing" xmlns:w10="urn:schemas-microsoft-com:office:word" xmlns:w="http://schemas.openxmlformats.org/wordprocessingml/2006/main" xmlns:wne="http://schemas.microsoft.com/office/word/2006/wordml" xmlns:sl="http://schemas.openxmlformats.org/schemaLibrary/2006/main" xmlns:a="http://schemas.openxmlformats.org/drawingml/2006/main" xmlns:pic="http://schemas.openxmlformats.org/drawingml/2006/picture" xmlns:c="http://schemas.openxmlformats.org/drawingml/2006/chart" xmlns:lc="http://schemas.openxmlformats.org/drawingml/2006/lockedCanvas" xmlns:dgm="http://schemas.openxmlformats.org/drawingml/2006/diagram" xmlns:wps="http://schemas.microsoft.com/office/word/2010/wordprocessingShape" xmlns:wpg="http://schemas.microsoft.com/office/word/2010/wordprocessingGroup" xmlns:w14="http://schemas.microsoft.com/office/word/2010/wordml" xmlns:w15="http://schemas.microsoft.com/office/word/2012/wordml" xmlns:w16="http://schemas.microsoft.com/office/word/2018/wordml" xmlns:w16cex="http://schemas.microsoft.com/office/word/2018/wordml/cex" xmlns:w16cid="http://schemas.microsoft.com/office/word/2016/wordml/cid" xmlns="http://schemas.microsoft.com/office/tasks/2019/documenttasks" xmlns:cr="http://schemas.microsoft.com/office/comments/2020/reactions">
   <w:docDefaults>
     <w:rPrDefault>
       <w:rPr>

</xml_diff>